<commit_message>
Databases homework finsbury task
</commit_message>
<xml_diff>
--- a/Database Homeworks/Warehouse homework task.docx
+++ b/Database Homeworks/Warehouse homework task.docx
@@ -215,7 +215,22 @@
           <w:sz w:val="22"/>
           <w:szCs w:val="22"/>
         </w:rPr>
-        <w:t xml:space="preserve"> of the bay are recorded. Each bin has a different number within the bay, always starting with bin no. 1, and while some bays have only 5 bins some have over 50. </w:t>
+        <w:t xml:space="preserve"> of the bay are recorded. Each </w:t>
+      </w:r>
+      <w:r>
+        <w:rPr>
+          <w:sz w:val="22"/>
+          <w:szCs w:val="22"/>
+          <w:highlight w:val="green"/>
+        </w:rPr>
+        <w:t>bin has a different number</w:t>
+      </w:r>
+      <w:r>
+        <w:rPr>
+          <w:sz w:val="22"/>
+          <w:szCs w:val="22"/>
+        </w:rPr>
+        <w:t xml:space="preserve"> within the bay, always starting with bin no. 1, and while some bays have only 5 bins some have over 50. </w:t>
       </w:r>
       <w:r>
         <w:rPr>
@@ -253,7 +268,24 @@
           <w:sz w:val="22"/>
           <w:szCs w:val="22"/>
         </w:rPr>
-        <w:t xml:space="preserve">Some bays have a parking spot for one fork lift to help move items round the warehouse and lift items into bins. Each </w:t>
+        <w:t xml:space="preserve">Some bays have a </w:t>
+      </w:r>
+      <w:bookmarkStart w:id="0" w:name="_GoBack"/>
+      <w:bookmarkEnd w:id="0"/>
+      <w:r>
+        <w:rPr>
+          <w:sz w:val="22"/>
+          <w:szCs w:val="22"/>
+          <w:highlight w:val="cyan"/>
+        </w:rPr>
+        <w:t>parking spot</w:t>
+      </w:r>
+      <w:r>
+        <w:rPr>
+          <w:sz w:val="22"/>
+          <w:szCs w:val="22"/>
+        </w:rPr>
+        <w:t xml:space="preserve"> for one fork lift to help move items round the warehouse and lift items into bins. Each </w:t>
       </w:r>
       <w:r>
         <w:rPr>
@@ -467,8 +499,6 @@
         </w:rPr>
         <w:t>bin this date</w:t>
       </w:r>
-      <w:bookmarkStart w:id="0" w:name="_GoBack"/>
-      <w:bookmarkEnd w:id="0"/>
       <w:r>
         <w:rPr>
           <w:sz w:val="22"/>
@@ -1148,7 +1178,7 @@
   <a:extraClrSchemeLst/>
   <a:extLst>
     <a:ext uri="{05A4C25C-085E-4340-85A3-A5531E510DB2}">
-      <thm15:themeFamily xmlns:thm15="http://schemas.microsoft.com/office/thememl/2012/main" xmlns="" name="Office Theme" id="{62F939B6-93AF-4DB8-9C6B-D6C7DFDC589F}" vid="{4A3C46E8-61CC-4603-A589-7422A47A8E4A}"/>
+      <thm15:themeFamily xmlns="" xmlns:thm15="http://schemas.microsoft.com/office/thememl/2012/main" name="Office Theme" id="{62F939B6-93AF-4DB8-9C6B-D6C7DFDC589F}" vid="{4A3C46E8-61CC-4603-A589-7422A47A8E4A}"/>
     </a:ext>
   </a:extLst>
 </a:theme>

</xml_diff>

<commit_message>
Databases homework task 1
Finsbury and warehouse task
</commit_message>
<xml_diff>
--- a/Database Homeworks/Warehouse homework task.docx
+++ b/Database Homeworks/Warehouse homework task.docx
@@ -63,6 +63,8 @@
           <w:szCs w:val="22"/>
         </w:rPr>
       </w:pPr>
+      <w:bookmarkStart w:id="0" w:name="_GoBack"/>
+      <w:bookmarkEnd w:id="0"/>
     </w:p>
     <w:p>
       <w:pPr>
@@ -270,8 +272,6 @@
         </w:rPr>
         <w:t xml:space="preserve">Some bays have a </w:t>
       </w:r>
-      <w:bookmarkStart w:id="0" w:name="_GoBack"/>
-      <w:bookmarkEnd w:id="0"/>
       <w:r>
         <w:rPr>
           <w:sz w:val="22"/>
@@ -330,23 +330,7 @@
           <w:sz w:val="22"/>
           <w:szCs w:val="22"/>
         </w:rPr>
-        <w:t xml:space="preserve"> of the fork lift needs to be known. Some fork lifts are petrol driven </w:t>
-      </w:r>
-      <w:proofErr w:type="gramStart"/>
-      <w:r>
-        <w:rPr>
-          <w:sz w:val="22"/>
-          <w:szCs w:val="22"/>
-        </w:rPr>
-        <w:t>while</w:t>
-      </w:r>
-      <w:proofErr w:type="gramEnd"/>
-      <w:r>
-        <w:rPr>
-          <w:sz w:val="22"/>
-          <w:szCs w:val="22"/>
-        </w:rPr>
-        <w:t xml:space="preserve"> some are </w:t>
+        <w:t xml:space="preserve"> of the fork lift needs to be known. Some fork lifts are petrol driven while some are </w:t>
       </w:r>
       <w:r>
         <w:rPr>
@@ -1178,7 +1162,7 @@
   <a:extraClrSchemeLst/>
   <a:extLst>
     <a:ext uri="{05A4C25C-085E-4340-85A3-A5531E510DB2}">
-      <thm15:themeFamily xmlns="" xmlns:thm15="http://schemas.microsoft.com/office/thememl/2012/main" name="Office Theme" id="{62F939B6-93AF-4DB8-9C6B-D6C7DFDC589F}" vid="{4A3C46E8-61CC-4603-A589-7422A47A8E4A}"/>
+      <thm15:themeFamily xmlns:thm15="http://schemas.microsoft.com/office/thememl/2012/main" xmlns="" name="Office Theme" id="{62F939B6-93AF-4DB8-9C6B-D6C7DFDC589F}" vid="{4A3C46E8-61CC-4603-A589-7422A47A8E4A}"/>
     </a:ext>
   </a:extLst>
 </a:theme>

</xml_diff>